<commit_message>
add 'purpose' paragraph and signature
</commit_message>
<xml_diff>
--- a/Documentation/LIVING-DOCXs/Customer Acceptance Report.docx
+++ b/Documentation/LIVING-DOCXs/Customer Acceptance Report.docx
@@ -225,7 +225,15 @@
           <w:b/>
           <w:sz w:val="28"/>
         </w:rPr>
-        <w:t>HotSpotter</w:t>
+        <w:t>Hots</w:t>
+      </w:r>
+      <w:r>
+        <w:rPr>
+          <w:rFonts w:cs="Arial"/>
+          <w:b/>
+          <w:sz w:val="28"/>
+        </w:rPr>
+        <w:t>potter</w:t>
       </w:r>
       <w:proofErr w:type="spellEnd"/>
     </w:p>
@@ -312,102 +320,213 @@
           <w:sz w:val="28"/>
         </w:rPr>
       </w:pPr>
+    </w:p>
+    <w:p>
+      <w:pPr>
+        <w:jc w:val="center"/>
+        <w:rPr>
+          <w:rFonts w:cs="Arial"/>
+          <w:b/>
+          <w:sz w:val="28"/>
+        </w:rPr>
+      </w:pPr>
+      <w:r>
+        <w:rPr>
+          <w:rFonts w:cs="Arial"/>
+          <w:b/>
+          <w:sz w:val="28"/>
+        </w:rPr>
+        <w:t xml:space="preserve">As </w:t>
+      </w:r>
+      <w:proofErr w:type="gramStart"/>
+      <w:r>
+        <w:rPr>
+          <w:rFonts w:cs="Arial"/>
+          <w:b/>
+          <w:sz w:val="28"/>
+        </w:rPr>
+        <w:t>Of</w:t>
+      </w:r>
+      <w:proofErr w:type="gramEnd"/>
+      <w:r>
+        <w:rPr>
+          <w:rFonts w:cs="Arial"/>
+          <w:b/>
+          <w:sz w:val="28"/>
+        </w:rPr>
+        <w:t xml:space="preserve">: </w:t>
+      </w:r>
+      <w:r>
+        <w:rPr>
+          <w:rFonts w:cs="Arial"/>
+          <w:b/>
+          <w:sz w:val="28"/>
+        </w:rPr>
+        <w:t>19 April</w:t>
+      </w:r>
+      <w:r>
+        <w:rPr>
+          <w:rFonts w:cs="Arial"/>
+          <w:b/>
+          <w:sz w:val="28"/>
+        </w:rPr>
+        <w:t xml:space="preserve"> 201</w:t>
+      </w:r>
+      <w:r>
+        <w:rPr>
+          <w:rFonts w:cs="Arial"/>
+          <w:b/>
+          <w:sz w:val="28"/>
+        </w:rPr>
+        <w:t>6</w:t>
+      </w:r>
+    </w:p>
+    <w:p>
+      <w:pPr>
+        <w:rPr>
+          <w:rFonts w:cs="Arial"/>
+          <w:b/>
+          <w:sz w:val="28"/>
+        </w:rPr>
+      </w:pPr>
+    </w:p>
+    <w:p>
+      <w:pPr>
+        <w:rPr>
+          <w:rFonts w:cs="Arial"/>
+          <w:b/>
+          <w:sz w:val="28"/>
+        </w:rPr>
+      </w:pPr>
+    </w:p>
+    <w:p>
+      <w:pPr>
+        <w:rPr>
+          <w:sz w:val="44"/>
+          <w:szCs w:val="44"/>
+        </w:rPr>
+      </w:pPr>
+    </w:p>
+    <w:p>
+      <w:pPr>
+        <w:rPr>
+          <w:b/>
+          <w:sz w:val="36"/>
+          <w:szCs w:val="36"/>
+        </w:rPr>
+      </w:pPr>
+      <w:r>
+        <w:rPr>
+          <w:b/>
+          <w:sz w:val="36"/>
+          <w:szCs w:val="36"/>
+        </w:rPr>
+        <w:lastRenderedPageBreak/>
+        <w:t>Purpose:</w:t>
+      </w:r>
+    </w:p>
+    <w:p>
+      <w:pPr>
+        <w:rPr>
+          <w:rFonts w:ascii="Arial" w:hAnsi="Arial" w:cs="Arial"/>
+          <w:sz w:val="28"/>
+          <w:szCs w:val="28"/>
+        </w:rPr>
+      </w:pPr>
+      <w:r>
+        <w:rPr>
+          <w:rFonts w:ascii="Arial" w:hAnsi="Arial" w:cs="Arial"/>
+          <w:sz w:val="28"/>
+          <w:szCs w:val="28"/>
+        </w:rPr>
+        <w:t xml:space="preserve">The purpose of this document is to make sure we as a team (Team </w:t>
+      </w:r>
+      <w:proofErr w:type="spellStart"/>
+      <w:r>
+        <w:rPr>
+          <w:rFonts w:ascii="Arial" w:hAnsi="Arial" w:cs="Arial"/>
+          <w:sz w:val="28"/>
+          <w:szCs w:val="28"/>
+        </w:rPr>
+        <w:t>Hotpsotter</w:t>
+      </w:r>
+      <w:proofErr w:type="spellEnd"/>
+      <w:r>
+        <w:rPr>
+          <w:rFonts w:ascii="Arial" w:hAnsi="Arial" w:cs="Arial"/>
+          <w:sz w:val="28"/>
+          <w:szCs w:val="28"/>
+        </w:rPr>
+        <w:t xml:space="preserve">) has met all requirements of our client (Dr. Igor </w:t>
+      </w:r>
+      <w:proofErr w:type="spellStart"/>
+      <w:r>
+        <w:rPr>
+          <w:rFonts w:ascii="Arial" w:hAnsi="Arial" w:cs="Arial"/>
+          <w:sz w:val="28"/>
+          <w:szCs w:val="28"/>
+        </w:rPr>
+        <w:t>Crk</w:t>
+      </w:r>
+      <w:proofErr w:type="spellEnd"/>
+      <w:r>
+        <w:rPr>
+          <w:rFonts w:ascii="Arial" w:hAnsi="Arial" w:cs="Arial"/>
+          <w:sz w:val="28"/>
+          <w:szCs w:val="28"/>
+        </w:rPr>
+        <w:t xml:space="preserve">). </w:t>
+      </w:r>
+      <w:r>
+        <w:rPr>
+          <w:rFonts w:ascii="Arial" w:hAnsi="Arial" w:cs="Arial"/>
+          <w:sz w:val="28"/>
+          <w:szCs w:val="28"/>
+        </w:rPr>
+        <w:t>The client is to use the product and check functionality. Referencing</w:t>
+      </w:r>
       <w:bookmarkStart w:id="0" w:name="_GoBack"/>
       <w:bookmarkEnd w:id="0"/>
-    </w:p>
-    <w:p>
-      <w:pPr>
-        <w:jc w:val="center"/>
-        <w:rPr>
-          <w:rFonts w:cs="Arial"/>
-          <w:b/>
-          <w:sz w:val="28"/>
-        </w:rPr>
-      </w:pPr>
-      <w:r>
-        <w:rPr>
-          <w:rFonts w:cs="Arial"/>
-          <w:b/>
-          <w:sz w:val="28"/>
-        </w:rPr>
-        <w:t xml:space="preserve">As </w:t>
-      </w:r>
-      <w:proofErr w:type="gramStart"/>
-      <w:r>
-        <w:rPr>
-          <w:rFonts w:cs="Arial"/>
-          <w:b/>
-          <w:sz w:val="28"/>
-        </w:rPr>
-        <w:t>Of</w:t>
-      </w:r>
-      <w:proofErr w:type="gramEnd"/>
-      <w:r>
-        <w:rPr>
-          <w:rFonts w:cs="Arial"/>
-          <w:b/>
-          <w:sz w:val="28"/>
-        </w:rPr>
-        <w:t xml:space="preserve">: </w:t>
-      </w:r>
-      <w:r>
-        <w:rPr>
-          <w:rFonts w:cs="Arial"/>
-          <w:b/>
-          <w:sz w:val="28"/>
-        </w:rPr>
-        <w:t>19</w:t>
-      </w:r>
-      <w:r>
-        <w:rPr>
-          <w:rFonts w:cs="Arial"/>
-          <w:b/>
-          <w:sz w:val="28"/>
-        </w:rPr>
-        <w:t xml:space="preserve"> </w:t>
-      </w:r>
-      <w:r>
-        <w:rPr>
-          <w:rFonts w:cs="Arial"/>
-          <w:b/>
-          <w:sz w:val="28"/>
-        </w:rPr>
-        <w:t>April</w:t>
-      </w:r>
-      <w:r>
-        <w:rPr>
-          <w:rFonts w:cs="Arial"/>
-          <w:b/>
-          <w:sz w:val="28"/>
-        </w:rPr>
-        <w:t xml:space="preserve"> 201</w:t>
-      </w:r>
-      <w:r>
-        <w:rPr>
-          <w:rFonts w:cs="Arial"/>
-          <w:b/>
-          <w:sz w:val="28"/>
-        </w:rPr>
-        <w:t>6</w:t>
-      </w:r>
-    </w:p>
-    <w:p>
-      <w:pPr>
-        <w:rPr>
-          <w:rFonts w:cs="Arial"/>
-          <w:b/>
-          <w:sz w:val="28"/>
-        </w:rPr>
-      </w:pPr>
-    </w:p>
-    <w:p>
-      <w:pPr>
-        <w:rPr>
-          <w:rFonts w:cs="Arial"/>
-          <w:b/>
-          <w:sz w:val="28"/>
-        </w:rPr>
-      </w:pPr>
+      <w:r>
+        <w:rPr>
+          <w:rFonts w:ascii="Arial" w:hAnsi="Arial" w:cs="Arial"/>
+          <w:sz w:val="28"/>
+          <w:szCs w:val="28"/>
+        </w:rPr>
+        <w:t xml:space="preserve"> the client specified requirements to make sure they are implemented and the client’s needs are met. The client is to comment on any functionality that he does not approve of so the team can address </w:t>
+      </w:r>
+      <w:r>
+        <w:rPr>
+          <w:rFonts w:ascii="Arial" w:hAnsi="Arial" w:cs="Arial"/>
+          <w:sz w:val="28"/>
+          <w:szCs w:val="28"/>
+        </w:rPr>
+        <w:t>any</w:t>
+      </w:r>
+      <w:r>
+        <w:rPr>
+          <w:rFonts w:ascii="Arial" w:hAnsi="Arial" w:cs="Arial"/>
+          <w:sz w:val="28"/>
+          <w:szCs w:val="28"/>
+        </w:rPr>
+        <w:t xml:space="preserve"> short comings.  This document will be the official transcript of the client’s satisfaction</w:t>
+      </w:r>
+      <w:r>
+        <w:rPr>
+          <w:rFonts w:ascii="Arial" w:hAnsi="Arial" w:cs="Arial"/>
+          <w:sz w:val="28"/>
+          <w:szCs w:val="28"/>
+        </w:rPr>
+        <w:t xml:space="preserve"> or lack thereof</w:t>
+      </w:r>
+      <w:r>
+        <w:rPr>
+          <w:rFonts w:ascii="Arial" w:hAnsi="Arial" w:cs="Arial"/>
+          <w:sz w:val="28"/>
+          <w:szCs w:val="28"/>
+        </w:rPr>
+        <w:t>.</w:t>
+      </w:r>
     </w:p>
     <w:p>
       <w:pPr>
@@ -434,7 +553,6 @@
           <w:sz w:val="44"/>
           <w:szCs w:val="44"/>
         </w:rPr>
-        <w:lastRenderedPageBreak/>
         <w:t xml:space="preserve">Add repository </w:t>
       </w:r>
     </w:p>
@@ -488,6 +606,38 @@
     </w:p>
     <w:p>
       <w:pPr>
+        <w:rPr>
+          <w:sz w:val="44"/>
+          <w:szCs w:val="44"/>
+        </w:rPr>
+      </w:pPr>
+    </w:p>
+    <w:p>
+      <w:pPr>
+        <w:rPr>
+          <w:sz w:val="44"/>
+          <w:szCs w:val="44"/>
+        </w:rPr>
+      </w:pPr>
+    </w:p>
+    <w:p>
+      <w:pPr>
+        <w:rPr>
+          <w:sz w:val="44"/>
+          <w:szCs w:val="44"/>
+        </w:rPr>
+      </w:pPr>
+    </w:p>
+    <w:p>
+      <w:pPr>
+        <w:rPr>
+          <w:sz w:val="44"/>
+          <w:szCs w:val="44"/>
+        </w:rPr>
+      </w:pPr>
+    </w:p>
+    <w:p>
+      <w:pPr>
         <w:pStyle w:val="ListParagraph"/>
         <w:numPr>
           <w:ilvl w:val="0"/>
@@ -572,7 +722,6 @@
           <w:sz w:val="44"/>
           <w:szCs w:val="44"/>
         </w:rPr>
-        <w:lastRenderedPageBreak/>
         <w:t>Score repository</w:t>
       </w:r>
     </w:p>
@@ -710,7 +859,6 @@
           <w:sz w:val="44"/>
           <w:szCs w:val="44"/>
         </w:rPr>
-        <w:lastRenderedPageBreak/>
         <w:t>View files</w:t>
       </w:r>
     </w:p>
@@ -727,6 +875,7 @@
           <w:sz w:val="36"/>
           <w:szCs w:val="36"/>
         </w:rPr>
+        <w:lastRenderedPageBreak/>
         <w:t xml:space="preserve">Comments: </w:t>
       </w:r>
     </w:p>
@@ -834,7 +983,6 @@
           <w:sz w:val="44"/>
           <w:szCs w:val="44"/>
         </w:rPr>
-        <w:lastRenderedPageBreak/>
         <w:t>Export data/score</w:t>
       </w:r>
     </w:p>
@@ -851,6 +999,7 @@
           <w:sz w:val="36"/>
           <w:szCs w:val="36"/>
         </w:rPr>
+        <w:lastRenderedPageBreak/>
         <w:t xml:space="preserve">Comments: </w:t>
       </w:r>
     </w:p>
@@ -878,6 +1027,183 @@
         </w:tc>
       </w:tr>
     </w:tbl>
+    <w:p/>
+    <w:p/>
+    <w:p/>
+    <w:p>
+      <w:pPr>
+        <w:rPr>
+          <w:b/>
+        </w:rPr>
+      </w:pPr>
+      <w:r>
+        <w:rPr>
+          <w:b/>
+        </w:rPr>
+        <w:t>Reviewed and Approved by:</w:t>
+      </w:r>
+    </w:p>
+    <w:p>
+      <w:r>
+        <w:rPr>
+          <w:u w:val="single"/>
+        </w:rPr>
+        <w:t>Name</w:t>
+      </w:r>
+      <w:r>
+        <w:tab/>
+      </w:r>
+      <w:r>
+        <w:tab/>
+      </w:r>
+      <w:r>
+        <w:tab/>
+      </w:r>
+      <w:r>
+        <w:tab/>
+      </w:r>
+      <w:r>
+        <w:tab/>
+      </w:r>
+      <w:r>
+        <w:tab/>
+      </w:r>
+      <w:r>
+        <w:rPr>
+          <w:u w:val="single"/>
+        </w:rPr>
+        <w:t>Signature</w:t>
+      </w:r>
+      <w:r>
+        <w:tab/>
+      </w:r>
+      <w:r>
+        <w:tab/>
+      </w:r>
+      <w:r>
+        <w:tab/>
+      </w:r>
+      <w:r>
+        <w:tab/>
+      </w:r>
+      <w:r>
+        <w:rPr>
+          <w:u w:val="single"/>
+        </w:rPr>
+        <w:t>Date</w:t>
+      </w:r>
+    </w:p>
+    <w:p>
+      <w:r>
+        <w:t>Nathan Reinhardt</w:t>
+      </w:r>
+      <w:r>
+        <w:tab/>
+      </w:r>
+      <w:r>
+        <w:tab/>
+      </w:r>
+      <w:r>
+        <w:tab/>
+      </w:r>
+      <w:r>
+        <w:tab/>
+        <w:t>_______________________</w:t>
+      </w:r>
+      <w:r>
+        <w:tab/>
+        <w:t>_________</w:t>
+      </w:r>
+    </w:p>
+    <w:p>
+      <w:r>
+        <w:t>Spencer Smith</w:t>
+      </w:r>
+      <w:r>
+        <w:tab/>
+      </w:r>
+      <w:r>
+        <w:tab/>
+      </w:r>
+      <w:r>
+        <w:tab/>
+      </w:r>
+      <w:r>
+        <w:tab/>
+      </w:r>
+      <w:r>
+        <w:tab/>
+      </w:r>
+      <w:r>
+        <w:t>_______________________</w:t>
+      </w:r>
+      <w:r>
+        <w:tab/>
+        <w:t>_________</w:t>
+      </w:r>
+    </w:p>
+    <w:p>
+      <w:r>
+        <w:t>Dylan Williams</w:t>
+      </w:r>
+      <w:r>
+        <w:tab/>
+      </w:r>
+      <w:r>
+        <w:tab/>
+      </w:r>
+      <w:r>
+        <w:tab/>
+      </w:r>
+      <w:r>
+        <w:tab/>
+      </w:r>
+      <w:r>
+        <w:tab/>
+      </w:r>
+      <w:r>
+        <w:t>_______________________</w:t>
+      </w:r>
+      <w:r>
+        <w:tab/>
+        <w:t>_________</w:t>
+      </w:r>
+    </w:p>
+    <w:p>
+      <w:r>
+        <w:t xml:space="preserve">Dr. </w:t>
+      </w:r>
+      <w:proofErr w:type="spellStart"/>
+      <w:r>
+        <w:t>Crk</w:t>
+      </w:r>
+      <w:proofErr w:type="spellEnd"/>
+      <w:r>
+        <w:tab/>
+      </w:r>
+      <w:r>
+        <w:tab/>
+      </w:r>
+      <w:r>
+        <w:tab/>
+      </w:r>
+      <w:r>
+        <w:tab/>
+      </w:r>
+      <w:r>
+        <w:tab/>
+      </w:r>
+      <w:r>
+        <w:tab/>
+      </w:r>
+      <w:r>
+        <w:t>_______________________</w:t>
+      </w:r>
+      <w:r>
+        <w:tab/>
+        <w:t>_________</w:t>
+      </w:r>
+    </w:p>
     <w:p/>
     <w:sectPr>
       <w:pgSz w:w="12240" w:h="15840"/>

</xml_diff>

<commit_message>
fixed spacing and re-added pdf
</commit_message>
<xml_diff>
--- a/Documentation/LIVING-DOCXs/Customer Acceptance Report.docx
+++ b/Documentation/LIVING-DOCXs/Customer Acceptance Report.docx
@@ -276,6 +276,7 @@
           <w:sz w:val="28"/>
         </w:rPr>
       </w:pPr>
+      <w:bookmarkStart w:id="0" w:name="_GoBack"/>
       <w:r>
         <w:rPr>
           <w:rFonts w:cs="Arial"/>
@@ -285,6 +286,7 @@
         <w:t>Customer Acceptance Report</w:t>
       </w:r>
     </w:p>
+    <w:bookmarkEnd w:id="0"/>
     <w:p>
       <w:pPr>
         <w:jc w:val="center"/>
@@ -308,7 +310,7 @@
           <w:b/>
           <w:sz w:val="28"/>
         </w:rPr>
-        <w:t>4</w:t>
+        <w:t>0</w:t>
       </w:r>
     </w:p>
     <w:p>
@@ -483,17 +485,7 @@
           <w:sz w:val="28"/>
           <w:szCs w:val="28"/>
         </w:rPr>
-        <w:t>The client is to use the product and check functionality. Referencing</w:t>
-      </w:r>
-      <w:bookmarkStart w:id="0" w:name="_GoBack"/>
-      <w:bookmarkEnd w:id="0"/>
-      <w:r>
-        <w:rPr>
-          <w:rFonts w:ascii="Arial" w:hAnsi="Arial" w:cs="Arial"/>
-          <w:sz w:val="28"/>
-          <w:szCs w:val="28"/>
-        </w:rPr>
-        <w:t xml:space="preserve"> the client specified requirements to make sure they are implemented and the client’s needs are met. The client is to comment on any functionality that he does not approve of so the team can address </w:t>
+        <w:t xml:space="preserve">The client is to use the product and check functionality. Referencing the client specified requirements to make sure they are implemented and the client’s needs are met. The client is to comment on any functionality that he does not approve of so the team can address </w:t>
       </w:r>
       <w:r>
         <w:rPr>
@@ -696,7 +688,6 @@
         </w:tc>
       </w:tr>
     </w:tbl>
-    <w:p/>
     <w:p>
       <w:pPr>
         <w:rPr>
@@ -775,14 +766,6 @@
     </w:p>
     <w:p>
       <w:pPr>
-        <w:rPr>
-          <w:sz w:val="44"/>
-          <w:szCs w:val="44"/>
-        </w:rPr>
-      </w:pPr>
-    </w:p>
-    <w:p>
-      <w:pPr>
         <w:pStyle w:val="ListParagraph"/>
         <w:numPr>
           <w:ilvl w:val="0"/>
@@ -875,7 +858,6 @@
           <w:sz w:val="36"/>
           <w:szCs w:val="36"/>
         </w:rPr>
-        <w:lastRenderedPageBreak/>
         <w:t xml:space="preserve">Comments: </w:t>
       </w:r>
     </w:p>
@@ -999,7 +981,6 @@
           <w:sz w:val="36"/>
           <w:szCs w:val="36"/>
         </w:rPr>
-        <w:lastRenderedPageBreak/>
         <w:t xml:space="preserve">Comments: </w:t>
       </w:r>
     </w:p>
@@ -1133,8 +1114,6 @@
       </w:r>
       <w:r>
         <w:tab/>
-      </w:r>
-      <w:r>
         <w:t>_______________________</w:t>
       </w:r>
       <w:r>
@@ -1160,8 +1139,6 @@
       </w:r>
       <w:r>
         <w:tab/>
-      </w:r>
-      <w:r>
         <w:t>_______________________</w:t>
       </w:r>
       <w:r>
@@ -1195,8 +1172,6 @@
       </w:r>
       <w:r>
         <w:tab/>
-      </w:r>
-      <w:r>
         <w:t>_______________________</w:t>
       </w:r>
       <w:r>
@@ -2050,4 +2025,16 @@
     </a:ext>
   </a:extLst>
 </a:theme>
+</file>
+
+<file path=customXml/item1.xml><?xml version="1.0" encoding="utf-8"?>
+<b:Sources xmlns:b="http://schemas.openxmlformats.org/officeDocument/2006/bibliography" xmlns="http://schemas.openxmlformats.org/officeDocument/2006/bibliography" SelectedStyle="\APASixthEditionOfficeOnline.xsl" StyleName="APA" Version="6"/>
+</file>
+
+<file path=customXml/itemProps1.xml><?xml version="1.0" encoding="utf-8"?>
+<ds:datastoreItem xmlns:ds="http://schemas.openxmlformats.org/officeDocument/2006/customXml" ds:itemID="{94056538-2B32-48B0-AB32-9D9F580A41DA}">
+  <ds:schemaRefs>
+    <ds:schemaRef ds:uri="http://schemas.openxmlformats.org/officeDocument/2006/bibliography"/>
+  </ds:schemaRefs>
+</ds:datastoreItem>
 </file>
</xml_diff>